<commit_message>
Added discovery year plot
</commit_message>
<xml_diff>
--- a/Regressione/regressione.docx
+++ b/Regressione/regressione.docx
@@ -18,7 +18,514 @@
         <w:rPr>
           <w:lang w:val="it-IT"/>
         </w:rPr>
-        <w:t>uello di determinare un modello per la predizione della temperatura superificiale del pianeta, in base a predittori basati su parametri del sistema planetario d’interesse. Per iniziare sono stati inclusi tutti i predittori che potessere avere una qualche correlazione con la temperatura del pianeta, per questo sono stati esclusi da subito i parametri sulla posizione del pianeta nel cielo</w:t>
+        <w:t xml:space="preserve">uello di determinare un modello per la predizione della temperatura </w:t>
+      </w:r>
+      <w:proofErr w:type="spellStart"/>
+      <w:r>
+        <w:rPr>
+          <w:lang w:val="it-IT"/>
+        </w:rPr>
+        <w:t>superificiale</w:t>
+      </w:r>
+      <w:proofErr w:type="spellEnd"/>
+      <w:r>
+        <w:rPr>
+          <w:lang w:val="it-IT"/>
+        </w:rPr>
+        <w:t xml:space="preserve"> del pianeta, in base a </w:t>
+      </w:r>
+      <w:proofErr w:type="spellStart"/>
+      <w:r>
+        <w:rPr>
+          <w:lang w:val="it-IT"/>
+        </w:rPr>
+        <w:t>predittori</w:t>
+      </w:r>
+      <w:proofErr w:type="spellEnd"/>
+      <w:r>
+        <w:rPr>
+          <w:lang w:val="it-IT"/>
+        </w:rPr>
+        <w:t xml:space="preserve"> basati su parametri del sistema planetario d’interesse. Per iniziare sono stati inclusi tutti i </w:t>
+      </w:r>
+      <w:proofErr w:type="spellStart"/>
+      <w:r>
+        <w:rPr>
+          <w:lang w:val="it-IT"/>
+        </w:rPr>
+        <w:t>predittori</w:t>
+      </w:r>
+      <w:proofErr w:type="spellEnd"/>
+      <w:r>
+        <w:rPr>
+          <w:lang w:val="it-IT"/>
+        </w:rPr>
+        <w:t xml:space="preserve"> che </w:t>
+      </w:r>
+      <w:proofErr w:type="spellStart"/>
+      <w:r>
+        <w:rPr>
+          <w:lang w:val="it-IT"/>
+        </w:rPr>
+        <w:t>potessere</w:t>
+      </w:r>
+      <w:proofErr w:type="spellEnd"/>
+      <w:r>
+        <w:rPr>
+          <w:lang w:val="it-IT"/>
+        </w:rPr>
+        <w:t xml:space="preserve"> avere una qualche correlazione con la temperatura del pianeta, per questo sono stati esclusi da subito i parametri sulla posizione del pianeta nel cielo</w:t>
+      </w:r>
+      <w:r>
+        <w:rPr>
+          <w:lang w:val="it-IT"/>
+        </w:rPr>
+        <w:t xml:space="preserve">. </w:t>
+      </w:r>
+    </w:p>
+    <w:p>
+      <w:pPr>
+        <w:rPr>
+          <w:lang w:val="it-IT"/>
+        </w:rPr>
+      </w:pPr>
+      <w:r>
+        <w:rPr>
+          <w:noProof/>
+          <w:lang w:val="it-IT"/>
+        </w:rPr>
+        <w:drawing>
+          <wp:anchor distT="0" distB="0" distL="114300" distR="114300" simplePos="0" relativeHeight="251658240" behindDoc="0" locked="0" layoutInCell="1" allowOverlap="1" wp14:anchorId="77F419CF" wp14:editId="743D6937">
+            <wp:simplePos x="0" y="0"/>
+            <wp:positionH relativeFrom="column">
+              <wp:posOffset>0</wp:posOffset>
+            </wp:positionH>
+            <wp:positionV relativeFrom="paragraph">
+              <wp:posOffset>635</wp:posOffset>
+            </wp:positionV>
+            <wp:extent cx="2774950" cy="1731379"/>
+            <wp:effectExtent l="0" t="0" r="6350" b="2540"/>
+            <wp:wrapSquare wrapText="bothSides"/>
+            <wp:docPr id="1" name="Picture 1"/>
+            <wp:cNvGraphicFramePr>
+              <a:graphicFrameLocks xmlns:a="http://schemas.openxmlformats.org/drawingml/2006/main" noChangeAspect="1"/>
+            </wp:cNvGraphicFramePr>
+            <a:graphic xmlns:a="http://schemas.openxmlformats.org/drawingml/2006/main">
+              <a:graphicData uri="http://schemas.openxmlformats.org/drawingml/2006/picture">
+                <pic:pic xmlns:pic="http://schemas.openxmlformats.org/drawingml/2006/picture">
+                  <pic:nvPicPr>
+                    <pic:cNvPr id="0" name="Picture 1"/>
+                    <pic:cNvPicPr>
+                      <a:picLocks noChangeAspect="1" noChangeArrowheads="1"/>
+                    </pic:cNvPicPr>
+                  </pic:nvPicPr>
+                  <pic:blipFill>
+                    <a:blip r:embed="rId4" cstate="print">
+                      <a:extLst>
+                        <a:ext uri="{28A0092B-C50C-407E-A947-70E740481C1C}">
+                          <a14:useLocalDpi xmlns:a14="http://schemas.microsoft.com/office/drawing/2010/main" val="0"/>
+                        </a:ext>
+                      </a:extLst>
+                    </a:blip>
+                    <a:srcRect/>
+                    <a:stretch>
+                      <a:fillRect/>
+                    </a:stretch>
+                  </pic:blipFill>
+                  <pic:spPr bwMode="auto">
+                    <a:xfrm>
+                      <a:off x="0" y="0"/>
+                      <a:ext cx="2774950" cy="1731379"/>
+                    </a:xfrm>
+                    <a:prstGeom prst="rect">
+                      <a:avLst/>
+                    </a:prstGeom>
+                    <a:noFill/>
+                    <a:ln>
+                      <a:noFill/>
+                    </a:ln>
+                  </pic:spPr>
+                </pic:pic>
+              </a:graphicData>
+            </a:graphic>
+          </wp:anchor>
+        </w:drawing>
+      </w:r>
+      <w:r>
+        <w:rPr>
+          <w:lang w:val="it-IT"/>
+        </w:rPr>
+        <w:t xml:space="preserve">Procediamo quindi a ed effettuare il </w:t>
+      </w:r>
+      <w:proofErr w:type="spellStart"/>
+      <w:r>
+        <w:rPr>
+          <w:lang w:val="it-IT"/>
+        </w:rPr>
+        <w:t>fit</w:t>
+      </w:r>
+      <w:proofErr w:type="spellEnd"/>
+      <w:r>
+        <w:rPr>
+          <w:lang w:val="it-IT"/>
+        </w:rPr>
+        <w:t xml:space="preserve"> lineare multiplo e analizziamo i risultati.</w:t>
+      </w:r>
+    </w:p>
+    <w:p>
+      <w:pPr>
+        <w:rPr>
+          <w:lang w:val="it-IT"/>
+        </w:rPr>
+      </w:pPr>
+      <w:r>
+        <w:rPr>
+          <w:lang w:val="it-IT"/>
+        </w:rPr>
+        <w:t xml:space="preserve">Il primo modello che include la totalità dei </w:t>
+      </w:r>
+      <w:proofErr w:type="spellStart"/>
+      <w:r>
+        <w:rPr>
+          <w:lang w:val="it-IT"/>
+        </w:rPr>
+        <w:t>predittori</w:t>
+      </w:r>
+      <w:proofErr w:type="spellEnd"/>
+      <w:r>
+        <w:rPr>
+          <w:lang w:val="it-IT"/>
+        </w:rPr>
+        <w:t xml:space="preserve"> ha dei problemi evidenti</w:t>
+      </w:r>
+      <w:r>
+        <w:rPr>
+          <w:lang w:val="it-IT"/>
+        </w:rPr>
+        <w:t xml:space="preserve">, tutti i </w:t>
+      </w:r>
+      <w:proofErr w:type="spellStart"/>
+      <w:r>
+        <w:rPr>
+          <w:lang w:val="it-IT"/>
+        </w:rPr>
+        <w:t>predittori</w:t>
+      </w:r>
+      <w:proofErr w:type="spellEnd"/>
+      <w:r>
+        <w:rPr>
+          <w:lang w:val="it-IT"/>
+        </w:rPr>
+        <w:t xml:space="preserve"> categorici riguardanti il metodo di scoperta sono troppo poco numerosi per dare risultati significativi e tutti i loro valori sono N.A. . Procediamo quindi a rimuovere il </w:t>
+      </w:r>
+      <w:proofErr w:type="spellStart"/>
+      <w:r>
+        <w:rPr>
+          <w:lang w:val="it-IT"/>
+        </w:rPr>
+        <w:t>predittore</w:t>
+      </w:r>
+      <w:proofErr w:type="spellEnd"/>
+      <w:r>
+        <w:rPr>
+          <w:lang w:val="it-IT"/>
+        </w:rPr>
+        <w:t xml:space="preserve"> categorico “</w:t>
+      </w:r>
+      <w:proofErr w:type="spellStart"/>
+      <w:r>
+        <w:rPr>
+          <w:lang w:val="it-IT"/>
+        </w:rPr>
+        <w:t>disc_year</w:t>
+      </w:r>
+      <w:proofErr w:type="spellEnd"/>
+      <w:r>
+        <w:rPr>
+          <w:lang w:val="it-IT"/>
+        </w:rPr>
+        <w:t xml:space="preserve">” ed effettuiamo nuovamente il </w:t>
+      </w:r>
+      <w:proofErr w:type="spellStart"/>
+      <w:r>
+        <w:rPr>
+          <w:lang w:val="it-IT"/>
+        </w:rPr>
+        <w:t>fit</w:t>
+      </w:r>
+      <w:proofErr w:type="spellEnd"/>
+      <w:r>
+        <w:rPr>
+          <w:lang w:val="it-IT"/>
+        </w:rPr>
+        <w:t xml:space="preserve">. Il secondo modello è decisamente migliorato ma notiamo che i </w:t>
+      </w:r>
+      <w:proofErr w:type="spellStart"/>
+      <w:r>
+        <w:rPr>
+          <w:lang w:val="it-IT"/>
+        </w:rPr>
+        <w:t>pValue</w:t>
+      </w:r>
+      <w:proofErr w:type="spellEnd"/>
+      <w:r>
+        <w:rPr>
+          <w:lang w:val="it-IT"/>
+        </w:rPr>
+        <w:t xml:space="preserve"> per la </w:t>
+      </w:r>
+    </w:p>
+    <w:p>
+      <w:pPr>
+        <w:rPr>
+          <w:lang w:val="it-IT"/>
+        </w:rPr>
+      </w:pPr>
+    </w:p>
+    <w:p>
+      <w:pPr>
+        <w:rPr>
+          <w:lang w:val="it-IT"/>
+        </w:rPr>
+      </w:pPr>
+    </w:p>
+    <w:p>
+      <w:pPr>
+        <w:jc w:val="right"/>
+        <w:rPr>
+          <w:lang w:val="it-IT"/>
+        </w:rPr>
+      </w:pPr>
+      <w:r>
+        <w:rPr>
+          <w:noProof/>
+          <w:lang w:val="it-IT"/>
+        </w:rPr>
+        <w:drawing>
+          <wp:inline distT="0" distB="0" distL="0" distR="0" wp14:anchorId="5C98AB83" wp14:editId="67F8A79D">
+            <wp:extent cx="3136900" cy="1469478"/>
+            <wp:effectExtent l="0" t="0" r="6350" b="0"/>
+            <wp:docPr id="2" name="Picture 2"/>
+            <wp:cNvGraphicFramePr>
+              <a:graphicFrameLocks xmlns:a="http://schemas.openxmlformats.org/drawingml/2006/main" noChangeAspect="1"/>
+            </wp:cNvGraphicFramePr>
+            <a:graphic xmlns:a="http://schemas.openxmlformats.org/drawingml/2006/main">
+              <a:graphicData uri="http://schemas.openxmlformats.org/drawingml/2006/picture">
+                <pic:pic xmlns:pic="http://schemas.openxmlformats.org/drawingml/2006/picture">
+                  <pic:nvPicPr>
+                    <pic:cNvPr id="0" name="Picture 2"/>
+                    <pic:cNvPicPr>
+                      <a:picLocks noChangeAspect="1" noChangeArrowheads="1"/>
+                    </pic:cNvPicPr>
+                  </pic:nvPicPr>
+                  <pic:blipFill>
+                    <a:blip r:embed="rId5" cstate="print">
+                      <a:extLst>
+                        <a:ext uri="{28A0092B-C50C-407E-A947-70E740481C1C}">
+                          <a14:useLocalDpi xmlns:a14="http://schemas.microsoft.com/office/drawing/2010/main" val="0"/>
+                        </a:ext>
+                      </a:extLst>
+                    </a:blip>
+                    <a:srcRect/>
+                    <a:stretch>
+                      <a:fillRect/>
+                    </a:stretch>
+                  </pic:blipFill>
+                  <pic:spPr bwMode="auto">
+                    <a:xfrm>
+                      <a:off x="0" y="0"/>
+                      <a:ext cx="3161692" cy="1481092"/>
+                    </a:xfrm>
+                    <a:prstGeom prst="rect">
+                      <a:avLst/>
+                    </a:prstGeom>
+                    <a:noFill/>
+                    <a:ln>
+                      <a:noFill/>
+                    </a:ln>
+                  </pic:spPr>
+                </pic:pic>
+              </a:graphicData>
+            </a:graphic>
+          </wp:inline>
+        </w:drawing>
+      </w:r>
+    </w:p>
+    <w:p>
+      <w:pPr>
+        <w:rPr>
+          <w:lang w:val="it-IT"/>
+        </w:rPr>
+      </w:pPr>
+    </w:p>
+    <w:p>
+      <w:pPr>
+        <w:rPr>
+          <w:lang w:val="it-IT"/>
+        </w:rPr>
+      </w:pPr>
+      <w:r>
+        <w:rPr>
+          <w:noProof/>
+          <w:lang w:val="it-IT"/>
+        </w:rPr>
+        <w:lastRenderedPageBreak/>
+        <w:drawing>
+          <wp:inline distT="0" distB="0" distL="0" distR="0" wp14:anchorId="6C9B23DB" wp14:editId="06F3BA6A">
+            <wp:extent cx="2763412" cy="1936750"/>
+            <wp:effectExtent l="0" t="0" r="0" b="6350"/>
+            <wp:docPr id="3" name="Picture 3"/>
+            <wp:cNvGraphicFramePr>
+              <a:graphicFrameLocks xmlns:a="http://schemas.openxmlformats.org/drawingml/2006/main" noChangeAspect="1"/>
+            </wp:cNvGraphicFramePr>
+            <a:graphic xmlns:a="http://schemas.openxmlformats.org/drawingml/2006/main">
+              <a:graphicData uri="http://schemas.openxmlformats.org/drawingml/2006/picture">
+                <pic:pic xmlns:pic="http://schemas.openxmlformats.org/drawingml/2006/picture">
+                  <pic:nvPicPr>
+                    <pic:cNvPr id="0" name="Picture 3"/>
+                    <pic:cNvPicPr>
+                      <a:picLocks noChangeAspect="1" noChangeArrowheads="1"/>
+                    </pic:cNvPicPr>
+                  </pic:nvPicPr>
+                  <pic:blipFill>
+                    <a:blip r:embed="rId6" cstate="print">
+                      <a:extLst>
+                        <a:ext uri="{28A0092B-C50C-407E-A947-70E740481C1C}">
+                          <a14:useLocalDpi xmlns:a14="http://schemas.microsoft.com/office/drawing/2010/main" val="0"/>
+                        </a:ext>
+                      </a:extLst>
+                    </a:blip>
+                    <a:srcRect/>
+                    <a:stretch>
+                      <a:fillRect/>
+                    </a:stretch>
+                  </pic:blipFill>
+                  <pic:spPr bwMode="auto">
+                    <a:xfrm>
+                      <a:off x="0" y="0"/>
+                      <a:ext cx="2770625" cy="1941806"/>
+                    </a:xfrm>
+                    <a:prstGeom prst="rect">
+                      <a:avLst/>
+                    </a:prstGeom>
+                    <a:noFill/>
+                    <a:ln>
+                      <a:noFill/>
+                    </a:ln>
+                  </pic:spPr>
+                </pic:pic>
+              </a:graphicData>
+            </a:graphic>
+          </wp:inline>
+        </w:drawing>
+      </w:r>
+      <w:r>
+        <w:rPr>
+          <w:noProof/>
+          <w:lang w:val="it-IT"/>
+        </w:rPr>
+        <w:drawing>
+          <wp:inline distT="0" distB="0" distL="0" distR="0" wp14:anchorId="6A62F791" wp14:editId="5D1F6427">
+            <wp:extent cx="3168584" cy="1962150"/>
+            <wp:effectExtent l="0" t="0" r="0" b="0"/>
+            <wp:docPr id="5" name="Picture 5"/>
+            <wp:cNvGraphicFramePr>
+              <a:graphicFrameLocks xmlns:a="http://schemas.openxmlformats.org/drawingml/2006/main" noChangeAspect="1"/>
+            </wp:cNvGraphicFramePr>
+            <a:graphic xmlns:a="http://schemas.openxmlformats.org/drawingml/2006/main">
+              <a:graphicData uri="http://schemas.openxmlformats.org/drawingml/2006/picture">
+                <pic:pic xmlns:pic="http://schemas.openxmlformats.org/drawingml/2006/picture">
+                  <pic:nvPicPr>
+                    <pic:cNvPr id="0" name="Picture 5"/>
+                    <pic:cNvPicPr>
+                      <a:picLocks noChangeAspect="1" noChangeArrowheads="1"/>
+                    </pic:cNvPicPr>
+                  </pic:nvPicPr>
+                  <pic:blipFill>
+                    <a:blip r:embed="rId7" cstate="print">
+                      <a:extLst>
+                        <a:ext uri="{28A0092B-C50C-407E-A947-70E740481C1C}">
+                          <a14:useLocalDpi xmlns:a14="http://schemas.microsoft.com/office/drawing/2010/main" val="0"/>
+                        </a:ext>
+                      </a:extLst>
+                    </a:blip>
+                    <a:srcRect/>
+                    <a:stretch>
+                      <a:fillRect/>
+                    </a:stretch>
+                  </pic:blipFill>
+                  <pic:spPr bwMode="auto">
+                    <a:xfrm>
+                      <a:off x="0" y="0"/>
+                      <a:ext cx="3172997" cy="1964883"/>
+                    </a:xfrm>
+                    <a:prstGeom prst="rect">
+                      <a:avLst/>
+                    </a:prstGeom>
+                    <a:noFill/>
+                    <a:ln>
+                      <a:noFill/>
+                    </a:ln>
+                  </pic:spPr>
+                </pic:pic>
+              </a:graphicData>
+            </a:graphic>
+          </wp:inline>
+        </w:drawing>
+      </w:r>
+      <w:r>
+        <w:rPr>
+          <w:noProof/>
+          <w:lang w:val="it-IT"/>
+        </w:rPr>
+        <w:drawing>
+          <wp:inline distT="0" distB="0" distL="0" distR="0" wp14:anchorId="7EE5F348" wp14:editId="2B646257">
+            <wp:extent cx="2749550" cy="1843816"/>
+            <wp:effectExtent l="0" t="0" r="0" b="4445"/>
+            <wp:docPr id="4" name="Picture 4"/>
+            <wp:cNvGraphicFramePr>
+              <a:graphicFrameLocks xmlns:a="http://schemas.openxmlformats.org/drawingml/2006/main" noChangeAspect="1"/>
+            </wp:cNvGraphicFramePr>
+            <a:graphic xmlns:a="http://schemas.openxmlformats.org/drawingml/2006/main">
+              <a:graphicData uri="http://schemas.openxmlformats.org/drawingml/2006/picture">
+                <pic:pic xmlns:pic="http://schemas.openxmlformats.org/drawingml/2006/picture">
+                  <pic:nvPicPr>
+                    <pic:cNvPr id="0" name="Picture 4"/>
+                    <pic:cNvPicPr>
+                      <a:picLocks noChangeAspect="1" noChangeArrowheads="1"/>
+                    </pic:cNvPicPr>
+                  </pic:nvPicPr>
+                  <pic:blipFill>
+                    <a:blip r:embed="rId8" cstate="print">
+                      <a:extLst>
+                        <a:ext uri="{28A0092B-C50C-407E-A947-70E740481C1C}">
+                          <a14:useLocalDpi xmlns:a14="http://schemas.microsoft.com/office/drawing/2010/main" val="0"/>
+                        </a:ext>
+                      </a:extLst>
+                    </a:blip>
+                    <a:srcRect/>
+                    <a:stretch>
+                      <a:fillRect/>
+                    </a:stretch>
+                  </pic:blipFill>
+                  <pic:spPr bwMode="auto">
+                    <a:xfrm>
+                      <a:off x="0" y="0"/>
+                      <a:ext cx="2763150" cy="1852936"/>
+                    </a:xfrm>
+                    <a:prstGeom prst="rect">
+                      <a:avLst/>
+                    </a:prstGeom>
+                    <a:noFill/>
+                    <a:ln>
+                      <a:noFill/>
+                    </a:ln>
+                  </pic:spPr>
+                </pic:pic>
+              </a:graphicData>
+            </a:graphic>
+          </wp:inline>
+        </w:drawing>
       </w:r>
     </w:p>
     <w:sectPr>

</xml_diff>